<commit_message>
CSV Upload Save Org
Completed CPH-12, CPH-13, CPH-14
</commit_message>
<xml_diff>
--- a/CPH Documents/HLR/CPH System High Level Requirements v0.3.1.docx
+++ b/CPH Documents/HLR/CPH System High Level Requirements v0.3.1.docx
@@ -3367,51 +3367,33 @@
     </w:p>
     <w:p>
       <w:r>
-        <w:t xml:space="preserve">Dr. </w:t>
-      </w:r>
-      <w:r>
-        <w:t xml:space="preserve">Randy </w:t>
-      </w:r>
-      <w:r>
-        <w:t xml:space="preserve">Wykoff and </w:t>
-      </w:r>
-      <w:r>
-        <w:t xml:space="preserve">Ms. </w:t>
-      </w:r>
-      <w:r>
-        <w:t xml:space="preserve">Dara </w:t>
-      </w:r>
-      <w:r>
-        <w:t xml:space="preserve">Young </w:t>
-      </w:r>
-      <w:r>
-        <w:t xml:space="preserve">have </w:t>
-      </w:r>
-      <w:r>
-        <w:t xml:space="preserve">asked </w:t>
+        <w:t xml:space="preserve">Dr. Randy Wykoff and Ms. Dara Young have asked </w:t>
       </w:r>
       <w:r>
         <w:t xml:space="preserve">the ETSU Department of Computing </w:t>
       </w:r>
       <w:r>
-        <w:t>to</w:t>
-      </w:r>
-      <w:r>
-        <w:t xml:space="preserve"> develop a web-based system that displays percentile charts, generated from data points associated with groups of U.S. counties.  This data is to be downloaded from a web repository maintained by Community Health Resources (</w:t>
+        <w:t xml:space="preserve">to develop a web-based system that displays percentile charts, generated from data points associated with groups of U.S. counties.  This data is to be downloaded from a web repository maintained by </w:t>
+      </w:r>
+      <w:r>
+        <w:t>County Health Rankings &amp; Roadmaps</w:t>
+      </w:r>
+      <w:r>
+        <w:t xml:space="preserve"> (</w:t>
       </w:r>
       <w:hyperlink r:id="rId8" w:history="1">
         <w:r>
           <w:rPr>
             <w:rStyle w:val="Hyperlink"/>
           </w:rPr>
-          <w:t>www.chrhealth.org</w:t>
+          <w:t>www.countyhealthrankings.org</w:t>
         </w:r>
       </w:hyperlink>
       <w:r>
-        <w:t>) and stored in a database, by year, county, and health indicator. The groups of counties for which the charts shall be generated</w:t>
-      </w:r>
-      <w:r>
-        <w:t xml:space="preserve">, which the clients refer to as </w:t>
+        <w:t>)</w:t>
+      </w:r>
+      <w:r>
+        <w:t xml:space="preserve"> and stored in a database, by year, county, and health indicator. The groups of counties for which the charts shall be generated, which the clients refer to as </w:t>
       </w:r>
       <w:r>
         <w:rPr>
@@ -3421,93 +3403,12 @@
         <w:t>regions</w:t>
       </w:r>
       <w:r>
-        <w:t>,</w:t>
-      </w:r>
-      <w:r>
-        <w:t xml:space="preserve"> are to be specified by the clients and stored in the system’s database.</w:t>
-      </w:r>
-    </w:p>
-    <w:p>
-      <w:r>
-        <w:t>This system will need a web interface</w:t>
-      </w:r>
-      <w:r>
-        <w:t>, to enable</w:t>
-      </w:r>
-      <w:r>
-        <w:t xml:space="preserve"> interact</w:t>
-      </w:r>
-      <w:r>
-        <w:t>ion</w:t>
-      </w:r>
-      <w:r>
-        <w:t xml:space="preserve"> with the system</w:t>
-      </w:r>
-      <w:r>
-        <w:t xml:space="preserve">; a </w:t>
-      </w:r>
-      <w:r>
-        <w:t>permissions module</w:t>
-      </w:r>
-      <w:r>
-        <w:t xml:space="preserve">; </w:t>
-      </w:r>
-      <w:r>
-        <w:t>a CSV uploading module for inputting the CHR data</w:t>
-      </w:r>
-      <w:r>
-        <w:t xml:space="preserve">; </w:t>
-      </w:r>
-      <w:r>
-        <w:t>a chart module</w:t>
-      </w:r>
-      <w:r>
-        <w:t xml:space="preserve">; </w:t>
-      </w:r>
-      <w:r>
-        <w:t xml:space="preserve">a </w:t>
-      </w:r>
-      <w:r>
-        <w:t xml:space="preserve">module for creating </w:t>
-      </w:r>
-      <w:r>
-        <w:t>region</w:t>
-      </w:r>
-      <w:r>
-        <w:t>s;</w:t>
-      </w:r>
-      <w:r>
-        <w:t xml:space="preserve"> and </w:t>
-      </w:r>
-      <w:r>
-        <w:t>a process for deploying the completed site</w:t>
-      </w:r>
-      <w:r>
-        <w:t xml:space="preserve">. </w:t>
-      </w:r>
-      <w:r>
-        <w:t xml:space="preserve">Completing this work </w:t>
-      </w:r>
-      <w:r>
-        <w:t>should</w:t>
-      </w:r>
-      <w:r>
-        <w:t xml:space="preserve"> create a basis</w:t>
-      </w:r>
-      <w:r>
-        <w:t xml:space="preserve">, </w:t>
-      </w:r>
-      <w:r>
-        <w:t xml:space="preserve">given a </w:t>
-      </w:r>
-      <w:r>
-        <w:t>modular</w:t>
-      </w:r>
-      <w:r>
-        <w:t xml:space="preserve"> architecture</w:t>
-      </w:r>
-      <w:r>
-        <w:t>, for further development by subsequent capstone participants.</w:t>
+        <w:t>, are to be specified by the clients and stored in the system’s database.</w:t>
+      </w:r>
+    </w:p>
+    <w:p>
+      <w:r>
+        <w:t>This system will need a web interface, to enable interaction with the system; a permissions module; a CSV uploading module for inputting the CHR data; a chart module; a module for creating regions; and a process for deploying the completed site. Completing this work should create a basis, given a modular architecture, for further development by subsequent capstone participants.</w:t>
       </w:r>
     </w:p>
     <w:p>
@@ -6042,14 +5943,27 @@
       <w:r>
         <w:t xml:space="preserve">Table </w:t>
       </w:r>
-      <w:fldSimple w:instr=" SEQ Table \* ARABIC ">
-        <w:r>
-          <w:rPr>
-            <w:noProof/>
-          </w:rPr>
-          <w:t>1</w:t>
-        </w:r>
-      </w:fldSimple>
+      <w:r>
+        <w:fldChar w:fldCharType="begin"/>
+      </w:r>
+      <w:r>
+        <w:instrText xml:space="preserve"> SEQ Table \* ARABIC </w:instrText>
+      </w:r>
+      <w:r>
+        <w:fldChar w:fldCharType="separate"/>
+      </w:r>
+      <w:r>
+        <w:rPr>
+          <w:noProof/>
+        </w:rPr>
+        <w:t>1</w:t>
+      </w:r>
+      <w:r>
+        <w:rPr>
+          <w:noProof/>
+        </w:rPr>
+        <w:fldChar w:fldCharType="end"/>
+      </w:r>
       <w:r>
         <w:t xml:space="preserve"> Most </w:t>
       </w:r>
@@ -7275,14 +7189,27 @@
       <w:r>
         <w:t xml:space="preserve">Table </w:t>
       </w:r>
-      <w:fldSimple w:instr=" SEQ Table \* ARABIC ">
-        <w:r>
-          <w:rPr>
-            <w:noProof/>
-          </w:rPr>
-          <w:t>2</w:t>
-        </w:r>
-      </w:fldSimple>
+      <w:r>
+        <w:fldChar w:fldCharType="begin"/>
+      </w:r>
+      <w:r>
+        <w:instrText xml:space="preserve"> SEQ Table \* ARABIC </w:instrText>
+      </w:r>
+      <w:r>
+        <w:fldChar w:fldCharType="separate"/>
+      </w:r>
+      <w:r>
+        <w:rPr>
+          <w:noProof/>
+        </w:rPr>
+        <w:t>2</w:t>
+      </w:r>
+      <w:r>
+        <w:rPr>
+          <w:noProof/>
+        </w:rPr>
+        <w:fldChar w:fldCharType="end"/>
+      </w:r>
       <w:r>
         <w:t xml:space="preserve"> Most rel</w:t>
       </w:r>

</xml_diff>